<commit_message>
Changed flavicon and CV
</commit_message>
<xml_diff>
--- a/cv/JamesDiao1pgResearch.docx
+++ b/cv/JamesDiao1pgResearch.docx
@@ -8,7 +8,7 @@
           <w:tab w:val="left" w:pos="0"/>
           <w:tab w:val="right" w:pos="10800"/>
         </w:tabs>
-        <w:spacing w:after="0" w:line="264" w:lineRule="auto"/>
+        <w:spacing w:after="0"/>
         <w:ind w:right="1440"/>
         <w:contextualSpacing/>
         <w:rPr>
@@ -42,7 +42,7 @@
         <w:tabs>
           <w:tab w:val="right" w:pos="10800"/>
         </w:tabs>
-        <w:spacing w:after="0" w:line="264" w:lineRule="auto"/>
+        <w:spacing w:after="0"/>
         <w:ind w:right="1440"/>
         <w:contextualSpacing/>
         <w:rPr>
@@ -80,7 +80,7 @@
           <w:tab w:val="right" w:pos="0"/>
           <w:tab w:val="right" w:pos="10800"/>
         </w:tabs>
-        <w:spacing w:after="0" w:line="264" w:lineRule="auto"/>
+        <w:spacing w:after="0"/>
         <w:ind w:left="432" w:right="1440"/>
         <w:contextualSpacing/>
         <w:rPr>
@@ -157,7 +157,7 @@
           <w:tab w:val="right" w:pos="0"/>
           <w:tab w:val="right" w:pos="10800"/>
         </w:tabs>
-        <w:spacing w:after="0" w:line="264" w:lineRule="auto"/>
+        <w:spacing w:after="0"/>
         <w:ind w:left="432" w:right="360"/>
         <w:contextualSpacing/>
         <w:rPr>
@@ -168,84 +168,92 @@
       <w:r>
         <w:rPr>
           <w:rFonts w:ascii="Garamond" w:hAnsi="Garamond"/>
+          <w:szCs w:val="24"/>
+        </w:rPr>
+        <w:t xml:space="preserve">YSEA Academic Achievement </w:t>
+      </w:r>
+      <w:r>
+        <w:rPr>
+          <w:rFonts w:ascii="Garamond" w:hAnsi="Garamond"/>
+          <w:szCs w:val="24"/>
+        </w:rPr>
+        <w:t xml:space="preserve">Award </w:t>
+      </w:r>
+      <w:r>
+        <w:rPr>
+          <w:rFonts w:ascii="Garamond" w:hAnsi="Garamond"/>
+          <w:szCs w:val="24"/>
+        </w:rPr>
+        <w:t>(</w:t>
+      </w:r>
+      <w:r>
+        <w:rPr>
+          <w:rFonts w:ascii="Garamond" w:hAnsi="Garamond"/>
+          <w:szCs w:val="24"/>
+        </w:rPr>
+        <w:t xml:space="preserve">top </w:t>
+      </w:r>
+      <w:r>
+        <w:rPr>
+          <w:rFonts w:ascii="Garamond" w:hAnsi="Garamond"/>
+          <w:szCs w:val="24"/>
+        </w:rPr>
+        <w:t>9</w:t>
+      </w:r>
+      <w:r>
+        <w:rPr>
+          <w:rFonts w:ascii="Garamond" w:hAnsi="Garamond"/>
+          <w:szCs w:val="24"/>
+        </w:rPr>
+        <w:t xml:space="preserve"> </w:t>
+      </w:r>
+      <w:r>
+        <w:rPr>
+          <w:rFonts w:ascii="Garamond" w:hAnsi="Garamond"/>
+          <w:szCs w:val="24"/>
+        </w:rPr>
+        <w:t>STEM</w:t>
+      </w:r>
+      <w:r>
+        <w:rPr>
+          <w:rFonts w:ascii="Garamond" w:hAnsi="Garamond"/>
+          <w:szCs w:val="24"/>
+        </w:rPr>
+        <w:t xml:space="preserve"> </w:t>
+      </w:r>
+      <w:r>
+        <w:rPr>
+          <w:rFonts w:ascii="Garamond" w:hAnsi="Garamond"/>
+          <w:szCs w:val="24"/>
+        </w:rPr>
+        <w:t>juniors</w:t>
+      </w:r>
+      <w:r>
+        <w:rPr>
+          <w:rFonts w:ascii="Garamond" w:hAnsi="Garamond"/>
+          <w:szCs w:val="24"/>
+        </w:rPr>
+        <w:t xml:space="preserve"> </w:t>
+      </w:r>
+      <w:r>
+        <w:rPr>
+          <w:rFonts w:ascii="Garamond" w:hAnsi="Garamond"/>
+          <w:szCs w:val="24"/>
+        </w:rPr>
+        <w:t>by GPA)</w:t>
+      </w:r>
+      <w:r>
+        <w:rPr>
+          <w:rFonts w:ascii="Garamond" w:hAnsi="Garamond"/>
+          <w:szCs w:val="24"/>
+        </w:rPr>
+        <w:t xml:space="preserve"> | </w:t>
+      </w:r>
+      <w:r>
+        <w:rPr>
+          <w:rFonts w:ascii="Garamond" w:hAnsi="Garamond"/>
         </w:rPr>
         <w:t>MCAT: top &lt;1%</w:t>
-      </w:r>
-      <w:r>
-        <w:rPr>
-          <w:rFonts w:ascii="Garamond" w:hAnsi="Garamond"/>
-        </w:rPr>
-        <w:t xml:space="preserve">, </w:t>
-      </w:r>
-      <w:r>
-        <w:rPr>
-          <w:rFonts w:ascii="Garamond" w:hAnsi="Garamond"/>
-          <w:szCs w:val="24"/>
-        </w:rPr>
-        <w:t xml:space="preserve">YSEA Award for Outstanding Academic Achievement </w:t>
-      </w:r>
-      <w:r>
-        <w:rPr>
-          <w:rFonts w:ascii="Garamond" w:hAnsi="Garamond"/>
-          <w:szCs w:val="24"/>
-        </w:rPr>
-        <w:t>(</w:t>
-      </w:r>
-      <w:r>
-        <w:rPr>
-          <w:rFonts w:ascii="Garamond" w:hAnsi="Garamond"/>
-          <w:szCs w:val="24"/>
-        </w:rPr>
-        <w:t xml:space="preserve">top </w:t>
-      </w:r>
-      <w:r>
-        <w:rPr>
-          <w:rFonts w:ascii="Garamond" w:hAnsi="Garamond"/>
-          <w:szCs w:val="24"/>
-        </w:rPr>
-        <w:t>9</w:t>
-      </w:r>
-      <w:r>
-        <w:rPr>
-          <w:rFonts w:ascii="Garamond" w:hAnsi="Garamond"/>
-          <w:szCs w:val="24"/>
-        </w:rPr>
-        <w:t xml:space="preserve"> </w:t>
-      </w:r>
-      <w:r>
-        <w:rPr>
-          <w:rFonts w:ascii="Garamond" w:hAnsi="Garamond"/>
-          <w:szCs w:val="24"/>
-        </w:rPr>
-        <w:t>STEM</w:t>
-      </w:r>
-      <w:r>
-        <w:rPr>
-          <w:rFonts w:ascii="Garamond" w:hAnsi="Garamond"/>
-          <w:szCs w:val="24"/>
-        </w:rPr>
-        <w:t xml:space="preserve"> </w:t>
-      </w:r>
-      <w:r>
-        <w:rPr>
-          <w:rFonts w:ascii="Garamond" w:hAnsi="Garamond"/>
-          <w:szCs w:val="24"/>
-        </w:rPr>
-        <w:t>juniors</w:t>
-      </w:r>
-      <w:r>
-        <w:rPr>
-          <w:rFonts w:ascii="Garamond" w:hAnsi="Garamond"/>
-          <w:szCs w:val="24"/>
-        </w:rPr>
-        <w:t xml:space="preserve"> </w:t>
-      </w:r>
-      <w:r>
-        <w:rPr>
-          <w:rFonts w:ascii="Garamond" w:hAnsi="Garamond"/>
-          <w:szCs w:val="24"/>
-        </w:rPr>
-        <w:t>by GPA)</w:t>
       </w:r>
     </w:p>
     <w:p>
@@ -254,7 +262,7 @@
           <w:tab w:val="left" w:pos="0"/>
           <w:tab w:val="right" w:pos="10800"/>
         </w:tabs>
-        <w:spacing w:after="0" w:line="264" w:lineRule="auto"/>
+        <w:spacing w:after="0"/>
         <w:ind w:right="1440"/>
         <w:contextualSpacing/>
         <w:rPr>
@@ -298,7 +306,7 @@
           <w:tab w:val="left" w:pos="0"/>
           <w:tab w:val="right" w:pos="10800"/>
         </w:tabs>
-        <w:spacing w:after="0" w:line="264" w:lineRule="auto"/>
+        <w:spacing w:after="0"/>
         <w:ind w:left="432" w:right="1440"/>
         <w:contextualSpacing/>
         <w:rPr>
@@ -344,8 +352,6 @@
         </w:rPr>
         <w:t xml:space="preserve"> on the </w:t>
       </w:r>
-      <w:bookmarkStart w:id="0" w:name="_GoBack"/>
-      <w:bookmarkEnd w:id="0"/>
       <w:r>
         <w:rPr>
           <w:rFonts w:ascii="Garamond" w:hAnsi="Garamond"/>
@@ -403,7 +409,7 @@
           <w:tab w:val="left" w:pos="0"/>
           <w:tab w:val="right" w:pos="10800"/>
         </w:tabs>
-        <w:spacing w:after="0" w:line="264" w:lineRule="auto"/>
+        <w:spacing w:after="0"/>
         <w:ind w:right="1440"/>
         <w:contextualSpacing/>
         <w:rPr>
@@ -417,7 +423,7 @@
           <w:tab w:val="left" w:pos="0"/>
           <w:tab w:val="right" w:pos="10800"/>
         </w:tabs>
-        <w:spacing w:after="0" w:line="264" w:lineRule="auto"/>
+        <w:spacing w:after="0"/>
         <w:ind w:right="1440"/>
         <w:contextualSpacing/>
         <w:rPr>
@@ -468,7 +474,7 @@
           <w:tab w:val="left" w:pos="0"/>
           <w:tab w:val="right" w:pos="10800"/>
         </w:tabs>
-        <w:spacing w:after="0" w:line="264" w:lineRule="auto"/>
+        <w:spacing w:after="0"/>
         <w:ind w:right="1440"/>
         <w:contextualSpacing/>
         <w:rPr>
@@ -517,7 +523,7 @@
           <w:tab w:val="left" w:pos="-360"/>
           <w:tab w:val="right" w:pos="10800"/>
         </w:tabs>
-        <w:spacing w:after="0" w:line="264" w:lineRule="auto"/>
+        <w:spacing w:after="0"/>
         <w:ind w:left="180" w:right="900"/>
         <w:contextualSpacing/>
         <w:rPr>
@@ -570,7 +576,7 @@
           <w:tab w:val="left" w:pos="-360"/>
           <w:tab w:val="right" w:pos="10800"/>
         </w:tabs>
-        <w:spacing w:after="0" w:line="264" w:lineRule="auto"/>
+        <w:spacing w:after="0"/>
         <w:ind w:left="180" w:right="810"/>
         <w:contextualSpacing/>
         <w:rPr>
@@ -623,7 +629,7 @@
           <w:tab w:val="left" w:pos="-360"/>
           <w:tab w:val="right" w:pos="10800"/>
         </w:tabs>
-        <w:spacing w:after="0" w:line="264" w:lineRule="auto"/>
+        <w:spacing w:after="0"/>
         <w:ind w:left="180" w:right="900"/>
         <w:contextualSpacing/>
         <w:rPr>
@@ -635,7 +641,21 @@
         <w:rPr>
           <w:rFonts w:ascii="Garamond" w:hAnsi="Garamond"/>
         </w:rPr>
-        <w:t>- In preparation: (1) paper on exceRpt (an e</w:t>
+        <w:t xml:space="preserve">- In preparation: (1) paper on </w:t>
+      </w:r>
+      <w:proofErr w:type="spellStart"/>
+      <w:r>
+        <w:rPr>
+          <w:rFonts w:ascii="Garamond" w:hAnsi="Garamond"/>
+        </w:rPr>
+        <w:t>exceRpt</w:t>
+      </w:r>
+      <w:proofErr w:type="spellEnd"/>
+      <w:r>
+        <w:rPr>
+          <w:rFonts w:ascii="Garamond" w:hAnsi="Garamond"/>
+        </w:rPr>
+        <w:t xml:space="preserve"> (an e</w:t>
       </w:r>
       <w:r>
         <w:rPr>
@@ -662,7 +682,7 @@
           <w:tab w:val="left" w:pos="0"/>
           <w:tab w:val="right" w:pos="10800"/>
         </w:tabs>
-        <w:spacing w:after="0" w:line="264" w:lineRule="auto"/>
+        <w:spacing w:after="0"/>
         <w:ind w:right="1440"/>
         <w:contextualSpacing/>
         <w:rPr>
@@ -720,7 +740,7 @@
           <w:tab w:val="left" w:pos="0"/>
           <w:tab w:val="right" w:pos="10800"/>
         </w:tabs>
-        <w:spacing w:after="0" w:line="264" w:lineRule="auto"/>
+        <w:spacing w:after="0"/>
         <w:ind w:left="180" w:right="1440"/>
         <w:contextualSpacing/>
         <w:rPr>
@@ -803,7 +823,7 @@
           <w:tab w:val="left" w:pos="0"/>
           <w:tab w:val="right" w:pos="10800"/>
         </w:tabs>
-        <w:spacing w:after="0" w:line="264" w:lineRule="auto"/>
+        <w:spacing w:after="0"/>
         <w:ind w:left="180" w:right="630"/>
         <w:contextualSpacing/>
         <w:rPr>
@@ -877,7 +897,7 @@
           <w:tab w:val="left" w:pos="0"/>
           <w:tab w:val="right" w:pos="10800"/>
         </w:tabs>
-        <w:spacing w:after="0" w:line="264" w:lineRule="auto"/>
+        <w:spacing w:after="0"/>
         <w:ind w:left="180" w:right="630"/>
         <w:contextualSpacing/>
         <w:rPr>
@@ -952,7 +972,7 @@
           <w:tab w:val="left" w:pos="0"/>
           <w:tab w:val="right" w:pos="10800"/>
         </w:tabs>
-        <w:spacing w:after="0" w:line="264" w:lineRule="auto"/>
+        <w:spacing w:after="0"/>
         <w:ind w:right="1440"/>
         <w:contextualSpacing/>
         <w:rPr>
@@ -967,7 +987,7 @@
           <w:tab w:val="left" w:pos="0"/>
           <w:tab w:val="right" w:pos="10800"/>
         </w:tabs>
-        <w:spacing w:after="0" w:line="264" w:lineRule="auto"/>
+        <w:spacing w:after="0"/>
         <w:ind w:right="1440"/>
         <w:contextualSpacing/>
         <w:rPr>
@@ -1017,7 +1037,7 @@
           <w:tab w:val="left" w:pos="0"/>
           <w:tab w:val="right" w:pos="10800"/>
         </w:tabs>
-        <w:spacing w:after="0" w:line="264" w:lineRule="auto"/>
+        <w:spacing w:after="0"/>
         <w:ind w:left="90" w:right="1440"/>
         <w:contextualSpacing/>
         <w:rPr>
@@ -1079,7 +1099,7 @@
           <w:tab w:val="left" w:pos="0"/>
           <w:tab w:val="right" w:pos="10800"/>
         </w:tabs>
-        <w:spacing w:after="0" w:line="264" w:lineRule="auto"/>
+        <w:spacing w:after="0"/>
         <w:ind w:left="90" w:right="630"/>
         <w:contextualSpacing/>
         <w:rPr>
@@ -1142,7 +1162,7 @@
           <w:tab w:val="left" w:pos="0"/>
           <w:tab w:val="right" w:pos="10800"/>
         </w:tabs>
-        <w:spacing w:after="0" w:line="264" w:lineRule="auto"/>
+        <w:spacing w:after="0"/>
         <w:ind w:left="10800" w:right="630" w:hanging="10710"/>
         <w:contextualSpacing/>
         <w:rPr>
@@ -1209,7 +1229,7 @@
           <w:tab w:val="left" w:pos="0"/>
           <w:tab w:val="right" w:pos="10800"/>
         </w:tabs>
-        <w:spacing w:after="0" w:line="264" w:lineRule="auto"/>
+        <w:spacing w:after="0"/>
         <w:ind w:left="90" w:right="630"/>
         <w:contextualSpacing/>
         <w:rPr>
@@ -1272,7 +1292,7 @@
           <w:tab w:val="left" w:pos="0"/>
           <w:tab w:val="right" w:pos="10800"/>
         </w:tabs>
-        <w:spacing w:after="0" w:line="264" w:lineRule="auto"/>
+        <w:spacing w:after="0"/>
         <w:ind w:left="270" w:right="630" w:hanging="180"/>
         <w:contextualSpacing/>
         <w:rPr>
@@ -1335,7 +1355,7 @@
           <w:tab w:val="left" w:pos="450"/>
           <w:tab w:val="right" w:pos="10800"/>
         </w:tabs>
-        <w:spacing w:after="0" w:line="264" w:lineRule="auto"/>
+        <w:spacing w:after="0"/>
         <w:ind w:left="270" w:right="900" w:hanging="180"/>
         <w:contextualSpacing/>
         <w:rPr>
@@ -1363,7 +1383,7 @@
           <w:tab w:val="left" w:pos="0"/>
           <w:tab w:val="right" w:pos="10800"/>
         </w:tabs>
-        <w:spacing w:after="0" w:line="264" w:lineRule="auto"/>
+        <w:spacing w:after="0"/>
         <w:ind w:right="1440"/>
         <w:contextualSpacing/>
         <w:rPr>
@@ -1378,7 +1398,7 @@
           <w:tab w:val="left" w:pos="0"/>
           <w:tab w:val="right" w:pos="10800"/>
         </w:tabs>
-        <w:spacing w:after="0" w:line="264" w:lineRule="auto"/>
+        <w:spacing w:after="0"/>
         <w:ind w:right="1440"/>
         <w:contextualSpacing/>
         <w:rPr>
@@ -1419,7 +1439,7 @@
         <w:tabs>
           <w:tab w:val="right" w:pos="10800"/>
         </w:tabs>
-        <w:spacing w:after="0" w:line="264" w:lineRule="auto"/>
+        <w:spacing w:after="0"/>
         <w:ind w:left="90"/>
         <w:contextualSpacing/>
         <w:rPr>
@@ -1491,7 +1511,7 @@
         <w:tabs>
           <w:tab w:val="right" w:pos="10800"/>
         </w:tabs>
-        <w:spacing w:after="0" w:line="264" w:lineRule="auto"/>
+        <w:spacing w:after="0"/>
         <w:ind w:left="90"/>
         <w:contextualSpacing/>
         <w:rPr>
@@ -1564,11 +1584,19 @@
         </w:rPr>
         <w:t xml:space="preserve"> </w:t>
       </w:r>
-      <w:r>
-        <w:rPr>
-          <w:rFonts w:ascii="Garamond" w:hAnsi="Garamond"/>
-        </w:rPr>
-        <w:t xml:space="preserve">DataFest Competition </w:t>
+      <w:proofErr w:type="spellStart"/>
+      <w:r>
+        <w:rPr>
+          <w:rFonts w:ascii="Garamond" w:hAnsi="Garamond"/>
+        </w:rPr>
+        <w:t>DataFest</w:t>
+      </w:r>
+      <w:proofErr w:type="spellEnd"/>
+      <w:r>
+        <w:rPr>
+          <w:rFonts w:ascii="Garamond" w:hAnsi="Garamond"/>
+        </w:rPr>
+        <w:t xml:space="preserve"> Competition </w:t>
       </w:r>
       <w:r>
         <w:rPr>
@@ -1620,7 +1648,7 @@
         <w:tabs>
           <w:tab w:val="right" w:pos="10800"/>
         </w:tabs>
-        <w:spacing w:after="0" w:line="264" w:lineRule="auto"/>
+        <w:spacing w:after="0"/>
         <w:ind w:left="90"/>
         <w:contextualSpacing/>
         <w:rPr>
@@ -1700,7 +1728,7 @@
         <w:tabs>
           <w:tab w:val="right" w:pos="10800"/>
         </w:tabs>
-        <w:spacing w:after="0" w:line="264" w:lineRule="auto"/>
+        <w:spacing w:after="0"/>
         <w:ind w:left="90"/>
         <w:contextualSpacing/>
         <w:rPr>
@@ -1771,7 +1799,7 @@
         <w:tabs>
           <w:tab w:val="right" w:pos="10800"/>
         </w:tabs>
-        <w:spacing w:after="0" w:line="264" w:lineRule="auto"/>
+        <w:spacing w:after="0"/>
         <w:ind w:left="90"/>
         <w:contextualSpacing/>
         <w:rPr>
@@ -1819,7 +1847,7 @@
         <w:tabs>
           <w:tab w:val="right" w:pos="10800"/>
         </w:tabs>
-        <w:spacing w:after="0" w:line="264" w:lineRule="auto"/>
+        <w:spacing w:after="0"/>
         <w:ind w:left="90"/>
         <w:contextualSpacing/>
         <w:rPr>
@@ -1857,7 +1885,13 @@
         <w:rPr>
           <w:rFonts w:ascii="Garamond" w:hAnsi="Garamond"/>
         </w:rPr>
-        <w:t>180</w:t>
+        <w:t>12</w:t>
+      </w:r>
+      <w:r>
+        <w:rPr>
+          <w:rFonts w:ascii="Garamond" w:hAnsi="Garamond"/>
+        </w:rPr>
+        <w:t>0</w:t>
       </w:r>
       <w:r>
         <w:rPr>
@@ -1884,7 +1918,7 @@
         <w:tabs>
           <w:tab w:val="right" w:pos="10800"/>
         </w:tabs>
-        <w:spacing w:after="0" w:line="264" w:lineRule="auto"/>
+        <w:spacing w:after="0"/>
         <w:ind w:left="90" w:right="1440"/>
         <w:contextualSpacing/>
         <w:rPr>
@@ -1936,7 +1970,7 @@
           <w:tab w:val="left" w:pos="0"/>
           <w:tab w:val="right" w:pos="10800"/>
         </w:tabs>
-        <w:spacing w:after="0" w:line="264" w:lineRule="auto"/>
+        <w:spacing w:after="0"/>
         <w:ind w:right="1440"/>
         <w:contextualSpacing/>
         <w:rPr>
@@ -1951,7 +1985,7 @@
           <w:tab w:val="left" w:pos="0"/>
           <w:tab w:val="right" w:pos="10800"/>
         </w:tabs>
-        <w:spacing w:after="0" w:line="264" w:lineRule="auto"/>
+        <w:spacing w:after="0"/>
         <w:ind w:right="1440"/>
         <w:rPr>
           <w:rFonts w:ascii="Garamond" w:hAnsi="Garamond"/>
@@ -1978,6 +2012,8 @@
         </w:rPr>
         <w:tab/>
       </w:r>
+      <w:bookmarkStart w:id="0" w:name="_GoBack"/>
+      <w:bookmarkEnd w:id="0"/>
     </w:p>
     <w:p>
       <w:pPr>
@@ -1985,7 +2021,7 @@
           <w:tab w:val="left" w:pos="0"/>
           <w:tab w:val="right" w:pos="10800"/>
         </w:tabs>
-        <w:spacing w:after="0" w:line="264" w:lineRule="auto"/>
+        <w:spacing w:after="0"/>
         <w:ind w:right="1440"/>
         <w:rPr>
           <w:rFonts w:ascii="Garamond" w:hAnsi="Garamond"/>
@@ -2014,6 +2050,7 @@
         </w:rPr>
         <w:t xml:space="preserve">| </w:t>
       </w:r>
+      <w:proofErr w:type="spellStart"/>
       <w:r>
         <w:rPr>
           <w:rFonts w:ascii="Georgia" w:hAnsi="Georgia"/>
@@ -2021,8 +2058,9 @@
           <w:sz w:val="18"/>
           <w:szCs w:val="24"/>
         </w:rPr>
-        <w:t>Team Captain, USA Dance Silver Competito</w:t>
-      </w:r>
+        <w:t>Team</w:t>
+      </w:r>
+      <w:proofErr w:type="spellEnd"/>
       <w:r>
         <w:rPr>
           <w:rFonts w:ascii="Georgia" w:hAnsi="Georgia"/>
@@ -2030,6 +2068,15 @@
           <w:sz w:val="18"/>
           <w:szCs w:val="24"/>
         </w:rPr>
+        <w:t xml:space="preserve"> Captain, USA Dance Silver Competito</w:t>
+      </w:r>
+      <w:r>
+        <w:rPr>
+          <w:rFonts w:ascii="Georgia" w:hAnsi="Georgia"/>
+          <w:i/>
+          <w:sz w:val="18"/>
+          <w:szCs w:val="24"/>
+        </w:rPr>
         <w:t>r</w:t>
       </w:r>
       <w:r>
@@ -2054,7 +2101,7 @@
           <w:tab w:val="left" w:pos="0"/>
           <w:tab w:val="right" w:pos="10800"/>
         </w:tabs>
-        <w:spacing w:after="0" w:line="264" w:lineRule="auto"/>
+        <w:spacing w:after="0"/>
         <w:ind w:right="1440"/>
         <w:rPr>
           <w:rFonts w:ascii="Garamond" w:hAnsi="Garamond"/>
@@ -2066,15 +2113,7 @@
           <w:rFonts w:ascii="Garamond" w:hAnsi="Garamond"/>
           <w:szCs w:val="24"/>
         </w:rPr>
-        <w:t xml:space="preserve">- Walden Peer Counseling </w:t>
-      </w:r>
-      <w:r>
-        <w:rPr>
-          <w:rFonts w:ascii="Garamond" w:hAnsi="Garamond"/>
-          <w:sz w:val="21"/>
-          <w:szCs w:val="24"/>
-        </w:rPr>
-        <w:t xml:space="preserve">| </w:t>
+        <w:t xml:space="preserve">- HAVEN Free Clinic | </w:t>
       </w:r>
       <w:r>
         <w:rPr>
@@ -2083,36 +2122,7 @@
           <w:sz w:val="18"/>
           <w:szCs w:val="18"/>
         </w:rPr>
-        <w:t>Hotline and walk-in peer counseling | 250 hours</w:t>
-      </w:r>
-      <w:r>
-        <w:rPr>
-          <w:rFonts w:ascii="Garamond" w:hAnsi="Garamond"/>
-          <w:sz w:val="21"/>
-        </w:rPr>
-        <w:tab/>
-        <w:t>Aug 2015 – Present</w:t>
-      </w:r>
-    </w:p>
-    <w:p>
-      <w:pPr>
-        <w:tabs>
-          <w:tab w:val="left" w:pos="0"/>
-          <w:tab w:val="right" w:pos="10800"/>
-        </w:tabs>
-        <w:spacing w:after="0" w:line="264" w:lineRule="auto"/>
-        <w:ind w:right="1440"/>
-        <w:rPr>
-          <w:rFonts w:ascii="Garamond" w:hAnsi="Garamond"/>
-          <w:sz w:val="21"/>
-        </w:rPr>
-      </w:pPr>
-      <w:r>
-        <w:rPr>
-          <w:rFonts w:ascii="Garamond" w:hAnsi="Garamond"/>
-          <w:szCs w:val="24"/>
-        </w:rPr>
-        <w:t xml:space="preserve">- HAVEN Free Clinic | </w:t>
+        <w:t>Nutritional/Dietary Counselor</w:t>
       </w:r>
       <w:r>
         <w:rPr>
@@ -2121,7 +2131,7 @@
           <w:sz w:val="18"/>
           <w:szCs w:val="18"/>
         </w:rPr>
-        <w:t>Nutritional/Dietary Counselor</w:t>
+        <w:t xml:space="preserve"> </w:t>
       </w:r>
       <w:r>
         <w:rPr>
@@ -2130,7 +2140,7 @@
           <w:sz w:val="18"/>
           <w:szCs w:val="18"/>
         </w:rPr>
-        <w:t xml:space="preserve"> </w:t>
+        <w:t>| 81</w:t>
       </w:r>
       <w:r>
         <w:rPr>
@@ -2139,7 +2149,45 @@
           <w:sz w:val="18"/>
           <w:szCs w:val="18"/>
         </w:rPr>
-        <w:t>| 81</w:t>
+        <w:t xml:space="preserve"> hours</w:t>
+      </w:r>
+      <w:r>
+        <w:rPr>
+          <w:rFonts w:ascii="Garamond" w:hAnsi="Garamond"/>
+          <w:sz w:val="21"/>
+        </w:rPr>
+        <w:tab/>
+        <w:t>May 2015 – Present</w:t>
+      </w:r>
+    </w:p>
+    <w:p>
+      <w:pPr>
+        <w:tabs>
+          <w:tab w:val="left" w:pos="0"/>
+          <w:tab w:val="right" w:pos="10800"/>
+        </w:tabs>
+        <w:spacing w:after="0"/>
+        <w:ind w:right="1440"/>
+        <w:rPr>
+          <w:rFonts w:ascii="Garamond" w:hAnsi="Garamond"/>
+          <w:sz w:val="21"/>
+          <w:szCs w:val="21"/>
+        </w:rPr>
+      </w:pPr>
+      <w:r>
+        <w:rPr>
+          <w:rFonts w:ascii="Garamond" w:hAnsi="Garamond"/>
+          <w:szCs w:val="24"/>
+        </w:rPr>
+        <w:t xml:space="preserve">- Organic Chemistry Peer Tutor </w:t>
+      </w:r>
+      <w:r>
+        <w:rPr>
+          <w:rFonts w:ascii="Garamond" w:hAnsi="Garamond"/>
+          <w:sz w:val="21"/>
+          <w:szCs w:val="24"/>
+        </w:rPr>
+        <w:t xml:space="preserve">| </w:t>
       </w:r>
       <w:r>
         <w:rPr>
@@ -2148,45 +2196,7 @@
           <w:sz w:val="18"/>
           <w:szCs w:val="18"/>
         </w:rPr>
-        <w:t xml:space="preserve"> hours</w:t>
-      </w:r>
-      <w:r>
-        <w:rPr>
-          <w:rFonts w:ascii="Garamond" w:hAnsi="Garamond"/>
-          <w:sz w:val="21"/>
-        </w:rPr>
-        <w:tab/>
-        <w:t>May 2015 – Present</w:t>
-      </w:r>
-    </w:p>
-    <w:p>
-      <w:pPr>
-        <w:tabs>
-          <w:tab w:val="left" w:pos="0"/>
-          <w:tab w:val="right" w:pos="10800"/>
-        </w:tabs>
-        <w:spacing w:after="0" w:line="264" w:lineRule="auto"/>
-        <w:ind w:right="1440"/>
-        <w:rPr>
-          <w:rFonts w:ascii="Garamond" w:hAnsi="Garamond"/>
-          <w:sz w:val="21"/>
-          <w:szCs w:val="21"/>
-        </w:rPr>
-      </w:pPr>
-      <w:r>
-        <w:rPr>
-          <w:rFonts w:ascii="Garamond" w:hAnsi="Garamond"/>
-          <w:szCs w:val="24"/>
-        </w:rPr>
-        <w:t xml:space="preserve">- Organic Chemistry Peer Tutor </w:t>
-      </w:r>
-      <w:r>
-        <w:rPr>
-          <w:rFonts w:ascii="Garamond" w:hAnsi="Garamond"/>
-          <w:sz w:val="21"/>
-          <w:szCs w:val="24"/>
-        </w:rPr>
-        <w:t xml:space="preserve">| </w:t>
+        <w:t>Office hours twice a week for a class of over 200</w:t>
       </w:r>
       <w:r>
         <w:rPr>
@@ -2195,7 +2205,7 @@
           <w:sz w:val="18"/>
           <w:szCs w:val="18"/>
         </w:rPr>
-        <w:t>Office hours twice a week for a class of over 200</w:t>
+        <w:t xml:space="preserve"> | </w:t>
       </w:r>
       <w:r>
         <w:rPr>
@@ -2204,7 +2214,7 @@
           <w:sz w:val="18"/>
           <w:szCs w:val="18"/>
         </w:rPr>
-        <w:t xml:space="preserve"> | </w:t>
+        <w:t>105</w:t>
       </w:r>
       <w:r>
         <w:rPr>
@@ -2213,15 +2223,6 @@
           <w:sz w:val="18"/>
           <w:szCs w:val="18"/>
         </w:rPr>
-        <w:t>105</w:t>
-      </w:r>
-      <w:r>
-        <w:rPr>
-          <w:rFonts w:ascii="Georgia" w:hAnsi="Georgia"/>
-          <w:i/>
-          <w:sz w:val="18"/>
-          <w:szCs w:val="18"/>
-        </w:rPr>
         <w:t xml:space="preserve"> hours</w:t>
       </w:r>
       <w:r>
@@ -2255,7 +2256,7 @@
           <w:tab w:val="left" w:pos="0"/>
           <w:tab w:val="right" w:pos="10800"/>
         </w:tabs>
-        <w:spacing w:after="0" w:line="264" w:lineRule="auto"/>
+        <w:spacing w:after="0"/>
         <w:ind w:right="1440"/>
         <w:contextualSpacing/>
         <w:rPr>
@@ -2270,7 +2271,7 @@
           <w:tab w:val="left" w:pos="-720"/>
           <w:tab w:val="right" w:pos="10800"/>
         </w:tabs>
-        <w:spacing w:after="0" w:line="264" w:lineRule="auto"/>
+        <w:spacing w:after="0"/>
         <w:ind w:right="1440"/>
         <w:contextualSpacing/>
         <w:rPr>
@@ -2315,7 +2316,7 @@
           <w:tab w:val="left" w:pos="1800"/>
           <w:tab w:val="right" w:pos="10080"/>
         </w:tabs>
-        <w:spacing w:after="0" w:line="264" w:lineRule="auto"/>
+        <w:spacing w:after="0"/>
         <w:ind w:right="720"/>
         <w:contextualSpacing/>
         <w:rPr>
@@ -2348,11 +2349,19 @@
         </w:rPr>
         <w:t xml:space="preserve">R (incl. Markdown, Shiny), Python, MATLAB, Java, UNIX, LaTeX, </w:t>
       </w:r>
-      <w:r>
-        <w:rPr>
-          <w:rFonts w:ascii="Garamond" w:hAnsi="Garamond"/>
-        </w:rPr>
-        <w:t xml:space="preserve">Git, </w:t>
+      <w:proofErr w:type="spellStart"/>
+      <w:r>
+        <w:rPr>
+          <w:rFonts w:ascii="Garamond" w:hAnsi="Garamond"/>
+        </w:rPr>
+        <w:t>Git</w:t>
+      </w:r>
+      <w:proofErr w:type="spellEnd"/>
+      <w:r>
+        <w:rPr>
+          <w:rFonts w:ascii="Garamond" w:hAnsi="Garamond"/>
+        </w:rPr>
+        <w:t xml:space="preserve">, </w:t>
       </w:r>
       <w:r>
         <w:rPr>
@@ -2367,7 +2376,7 @@
           <w:tab w:val="left" w:pos="1800"/>
           <w:tab w:val="right" w:pos="10800"/>
         </w:tabs>
-        <w:spacing w:after="0" w:line="264" w:lineRule="auto"/>
+        <w:spacing w:after="0"/>
         <w:rPr>
           <w:rFonts w:ascii="Garamond" w:hAnsi="Garamond"/>
         </w:rPr>
@@ -2673,7 +2682,7 @@
         <w:sz w:val="22"/>
         <w:szCs w:val="22"/>
       </w:rPr>
-      <w:t xml:space="preserve">-6020 </w:t>
+      <w:t>-6020</w:t>
     </w:r>
   </w:p>
   <w:p>
@@ -2692,7 +2701,7 @@
         <w:sz w:val="22"/>
         <w:szCs w:val="22"/>
       </w:rPr>
-      <w:t>https://github.com/jamesdiao</w:t>
+      <w:t xml:space="preserve"> </w:t>
     </w:r>
     <w:r>
       <w:rPr>
@@ -2700,7 +2709,23 @@
         <w:sz w:val="22"/>
         <w:szCs w:val="22"/>
       </w:rPr>
-      <w:t xml:space="preserve">  </w:t>
+      <w:t>jamesdiao.github.io</w:t>
+    </w:r>
+    <w:r>
+      <w:rPr>
+        <w:rFonts w:ascii="Garamond" w:hAnsi="Garamond"/>
+        <w:sz w:val="22"/>
+        <w:szCs w:val="22"/>
+      </w:rPr>
+      <w:t xml:space="preserve"> </w:t>
+    </w:r>
+    <w:r>
+      <w:rPr>
+        <w:rFonts w:ascii="Garamond" w:hAnsi="Garamond"/>
+        <w:sz w:val="22"/>
+        <w:szCs w:val="22"/>
+      </w:rPr>
+      <w:t xml:space="preserve"> </w:t>
     </w:r>
     <w:r>
       <w:rPr>
@@ -2717,15 +2742,48 @@
         <w:sz w:val="22"/>
         <w:szCs w:val="22"/>
       </w:rPr>
+      <w:t xml:space="preserve"> </w:t>
+    </w:r>
+    <w:r>
+      <w:rPr>
+        <w:rFonts w:ascii="Garamond" w:hAnsi="Garamond"/>
+        <w:sz w:val="22"/>
+        <w:szCs w:val="22"/>
+      </w:rPr>
+      <w:t xml:space="preserve"> linkedin.com/in/jamesdiao</w:t>
+    </w:r>
+    <w:r>
+      <w:rPr>
+        <w:rFonts w:ascii="Garamond" w:hAnsi="Garamond"/>
+        <w:sz w:val="22"/>
+        <w:szCs w:val="22"/>
+      </w:rPr>
       <w:t xml:space="preserve">  </w:t>
     </w:r>
     <w:r>
       <w:rPr>
+        <w:rFonts w:ascii="Garamond" w:eastAsia="Cambria" w:hAnsi="Garamond" w:cs="Cambria"/>
+        <w:color w:val="000000"/>
+        <w:sz w:val="22"/>
+        <w:szCs w:val="22"/>
+      </w:rPr>
+      <w:t>•</w:t>
+    </w:r>
+    <w:r>
+      <w:rPr>
         <w:rFonts w:ascii="Garamond" w:hAnsi="Garamond"/>
         <w:sz w:val="22"/>
         <w:szCs w:val="22"/>
       </w:rPr>
-      <w:t>https://www.linkedin.com/in/jamesdiao/</w:t>
+      <w:t xml:space="preserve">  </w:t>
+    </w:r>
+    <w:r>
+      <w:rPr>
+        <w:rFonts w:ascii="Garamond" w:hAnsi="Garamond"/>
+        <w:sz w:val="22"/>
+        <w:szCs w:val="22"/>
+      </w:rPr>
+      <w:t>github.com/jamesdiao</w:t>
     </w:r>
   </w:p>
   <w:p>
@@ -2745,7 +2803,7 @@
   <w:abstractNum w:abstractNumId="0">
     <w:nsid w:val="FFFFFF1D"/>
     <w:multiLevelType w:val="multilevel"/>
-    <w:tmpl w:val="586EF412"/>
+    <w:tmpl w:val="CD28F82A"/>
     <w:lvl w:ilvl="0">
       <w:start w:val="1"/>
       <w:numFmt w:val="bullet"/>
@@ -6482,7 +6540,7 @@
 </file>
 
 <file path=customXml/itemProps1.xml><?xml version="1.0" encoding="utf-8"?>
-<ds:datastoreItem xmlns:ds="http://schemas.openxmlformats.org/officeDocument/2006/customXml" ds:itemID="{AA768981-BBB3-A04D-AC4C-001DFABB3EC6}">
+<ds:datastoreItem xmlns:ds="http://schemas.openxmlformats.org/officeDocument/2006/customXml" ds:itemID="{97467847-16C0-5242-A134-EC03C76BA0F0}">
   <ds:schemaRefs>
     <ds:schemaRef ds:uri="http://schemas.openxmlformats.org/officeDocument/2006/bibliography"/>
   </ds:schemaRefs>

</xml_diff>